<commit_message>
updated writeup, script location
</commit_message>
<xml_diff>
--- a/writeup.docx
+++ b/writeup.docx
@@ -15,7 +15,13 @@
         <w:spacing w:line="360" w:lineRule="auto"/>
       </w:pPr>
       <w:r>
-        <w:t>28 November</w:t>
+        <w:t>2</w:t>
+      </w:r>
+      <w:r>
+        <w:t>9</w:t>
+      </w:r>
+      <w:r>
+        <w:t xml:space="preserve"> November</w:t>
       </w:r>
       <w:r>
         <w:t xml:space="preserve"> 2021</w:t>
@@ -65,7 +71,7 @@
       </w:r>
       <w:proofErr w:type="spellEnd"/>
       <w:r>
-        <w:t>, the Waypoints library, and CSS animations, I was able to make the cards slide onto the screen as the users scrolls down the page. This brings to life the cards’ polaroid appearance and makes the website more interesting.</w:t>
+        <w:t>, the Waypoints library, and CSS animations, I was able to make the cards slide onto the screen as the user scrolls down the page. This brings to life the cards’ polaroid appearance and makes the website more interesting.</w:t>
       </w:r>
     </w:p>
     <w:p>
@@ -87,6 +93,15 @@
       <w:r>
         <w:t xml:space="preserve">about the characters pops up one at a time in circular bubbles. This animation matches the light and pop feeling of the group, and the roundness of the bubbles makes the characters feel fun and friendly. </w:t>
       </w:r>
+      <w:r>
+        <w:t xml:space="preserve">Upon clicking, one of the group’s songs also begins to play in the background. </w:t>
+      </w:r>
+    </w:p>
+    <w:p>
+      <w:pPr>
+        <w:spacing w:line="480" w:lineRule="auto"/>
+        <w:ind w:firstLine="720"/>
+      </w:pPr>
     </w:p>
     <w:p>
       <w:pPr>
@@ -393,6 +408,7 @@
         <w:spacing w:line="480" w:lineRule="auto"/>
       </w:pPr>
       <w:r>
+        <w:lastRenderedPageBreak/>
         <w:t>Additional Fonts:</w:t>
       </w:r>
     </w:p>
@@ -417,7 +433,6 @@
         <w:spacing w:line="480" w:lineRule="auto"/>
       </w:pPr>
       <w:r>
-        <w:lastRenderedPageBreak/>
         <w:tab/>
       </w:r>
       <w:hyperlink r:id="rId24" w:history="1">

</xml_diff>